<commit_message>
update prompt e report service
</commit_message>
<xml_diff>
--- a/assets/template.docx
+++ b/assets/template.docx
@@ -2,6 +2,7 @@
 <file path=word/document.xml><?xml version="1.0" encoding="utf-8"?>
 <w:document xmlns:wpc="http://schemas.microsoft.com/office/word/2010/wordprocessingCanvas" xmlns:cx="http://schemas.microsoft.com/office/drawing/2014/chartex" xmlns:cx1="http://schemas.microsoft.com/office/drawing/2015/9/8/chartex" xmlns:cx2="http://schemas.microsoft.com/office/drawing/2015/10/21/chartex" xmlns:cx3="http://schemas.microsoft.com/office/drawing/2016/5/9/chartex" xmlns:cx4="http://schemas.microsoft.com/office/drawing/2016/5/10/chartex" xmlns:cx5="http://schemas.microsoft.com/office/drawing/2016/5/11/chartex" xmlns:cx6="http://schemas.microsoft.com/office/drawing/2016/5/12/chartex" xmlns:cx7="http://schemas.microsoft.com/office/drawing/2016/5/13/chartex" xmlns:cx8="http://schemas.microsoft.com/office/drawing/2016/5/14/chartex" xmlns:mc="http://schemas.openxmlformats.org/markup-compatibility/2006" xmlns:aink="http://schemas.microsoft.com/office/drawing/2016/ink" xmlns:am3d="http://schemas.microsoft.com/office/drawing/2017/model3d" xmlns:o="urn:schemas-microsoft-com:office:office" xmlns:oel="http://schemas.microsoft.com/office/2019/extlst" xmlns:r="http://schemas.openxmlformats.org/officeDocument/2006/relationships" xmlns:m="http://schemas.openxmlformats.org/officeDocument/2006/math" xmlns:v="urn:schemas-microsoft-com:vml" xmlns:wp14="http://schemas.microsoft.com/office/word/2010/wordprocessingDrawing" xmlns:wp="http://schemas.openxmlformats.org/drawingml/2006/wordprocessingDrawing" xmlns:w10="urn:schemas-microsoft-com:office:word" xmlns:w="http://schemas.openxmlformats.org/wordprocessingml/2006/main" xmlns:w14="http://schemas.microsoft.com/office/word/2010/wordml" xmlns:w15="http://schemas.microsoft.com/office/word/2012/wordml" xmlns:w16cex="http://schemas.microsoft.com/office/word/2018/wordml/cex" xmlns:w16cid="http://schemas.microsoft.com/office/word/2016/wordml/cid" xmlns:w16="http://schemas.microsoft.com/office/word/2018/wordml" xmlns:w16du="http://schemas.microsoft.com/office/word/2023/wordml/word16du" xmlns:w16sdtdh="http://schemas.microsoft.com/office/word/2020/wordml/sdtdatahash" xmlns:w16sdtfl="http://schemas.microsoft.com/office/word/2024/wordml/sdtformatlock" xmlns:w16se="http://schemas.microsoft.com/office/word/2015/wordml/symex" xmlns:wpg="http://schemas.microsoft.com/office/word/2010/wordprocessingGroup" xmlns:wpi="http://schemas.microsoft.com/office/word/2010/wordprocessingInk" xmlns:wne="http://schemas.microsoft.com/office/word/2006/wordml" xmlns:wps="http://schemas.microsoft.com/office/word/2010/wordprocessingShape" mc:Ignorable="w14 w15 w16se w16cid w16 w16cex w16sdtdh w16sdtfl w16du wp14">
   <w:body>
+    <w:bookmarkStart w:id="0" w:name="_Hlk95655185"/>
     <w:p>
       <w:pPr>
         <w:spacing w:after="0"/>
@@ -13,7 +14,6 @@
           <w:szCs w:val="16"/>
         </w:rPr>
       </w:pPr>
-      <w:bookmarkStart w:id="0" w:name="_Hlk95655185"/>
       <w:r>
         <w:rPr>
           <w:noProof/>
@@ -337,7 +337,13 @@
                                 <w:t xml:space="preserve"> </w:t>
                               </w:r>
                               <w:r>
-                                <w:t>Alice Modesto</w:t>
+                                <w:rPr>
+                                  <w:rFonts w:ascii="Arial" w:hAnsi="Arial" w:cs="Arial"/>
+                                  <w:b/>
+                                  <w:sz w:val="16"/>
+                                  <w:szCs w:val="16"/>
+                                </w:rPr>
+                                <w:t>{{NOME_ALUNO}}</w:t>
                               </w:r>
                             </w:p>
                             <w:p>
@@ -414,7 +420,7 @@
                                   <w:sz w:val="16"/>
                                   <w:szCs w:val="16"/>
                                 </w:rPr>
-                                <w:t>1ºA</w:t>
+                                <w:t>{{ANO}}</w:t>
                               </w:r>
                             </w:p>
                           </w:txbxContent>
@@ -655,7 +661,7 @@
                                   <w:sz w:val="16"/>
                                   <w:szCs w:val="16"/>
                                 </w:rPr>
-                                <w:t>3º</w:t>
+                                <w:t>{{BIMESTRE}}</w:t>
                               </w:r>
                             </w:p>
                             <w:p>
@@ -737,10 +743,10 @@
                                 <w:t>Tema:</w:t>
                               </w:r>
                               <w:r>
-                                <w:t xml:space="preserve"> Superexposição</w:t>
+                                <w:t xml:space="preserve"> </w:t>
                               </w:r>
                               <w:r>
-                                <w:t xml:space="preserve"> nas redes sociais.</w:t>
+                                <w:t>{{TEMA}}</w:t>
                               </w:r>
                               <w:r>
                                 <w:br/>
@@ -854,7 +860,13 @@
                           <w:t xml:space="preserve"> </w:t>
                         </w:r>
                         <w:r>
-                          <w:t>Alice Modesto</w:t>
+                          <w:rPr>
+                            <w:rFonts w:ascii="Arial" w:hAnsi="Arial" w:cs="Arial"/>
+                            <w:b/>
+                            <w:sz w:val="16"/>
+                            <w:szCs w:val="16"/>
+                          </w:rPr>
+                          <w:t>{{NOME_ALUNO}}</w:t>
                         </w:r>
                       </w:p>
                       <w:p>
@@ -900,7 +912,7 @@
                             <w:sz w:val="16"/>
                             <w:szCs w:val="16"/>
                           </w:rPr>
-                          <w:t>1ºA</w:t>
+                          <w:t>{{ANO}}</w:t>
                         </w:r>
                       </w:p>
                     </w:txbxContent>
@@ -1048,7 +1060,7 @@
                             <w:sz w:val="16"/>
                             <w:szCs w:val="16"/>
                           </w:rPr>
-                          <w:t>3º</w:t>
+                          <w:t>{{BIMESTRE}}</w:t>
                         </w:r>
                       </w:p>
                       <w:p>
@@ -1099,10 +1111,10 @@
                           <w:t>Tema:</w:t>
                         </w:r>
                         <w:r>
-                          <w:t xml:space="preserve"> Superexposição</w:t>
+                          <w:t xml:space="preserve"> </w:t>
                         </w:r>
                         <w:r>
-                          <w:t xml:space="preserve"> nas redes sociais.</w:t>
+                          <w:t>{{TEMA}}</w:t>
                         </w:r>
                         <w:r>
                           <w:br/>
@@ -1338,7 +1350,14 @@
           <w:b/>
           <w:color w:val="FF0000"/>
         </w:rPr>
-        <w:t>Nota estimada: 80</w:t>
+        <w:t xml:space="preserve">Nota estimada: </w:t>
+      </w:r>
+      <w:r>
+        <w:rPr>
+          <w:b/>
+          <w:color w:val="FF0000"/>
+        </w:rPr>
+        <w:t>{{NOTA_C1}}</w:t>
       </w:r>
     </w:p>
     <w:p>
@@ -1356,47 +1375,18 @@
         </w:rPr>
       </w:pPr>
       <w:r>
-        <w:t>O texto apresenta estrutura sintática com alguns desvios e reincidência de incorreções. Observam-se erros de ortografia ('</w:t>
-      </w:r>
-      <w:proofErr w:type="spellStart"/>
-      <w:r>
-        <w:t>sécúlo</w:t>
-      </w:r>
-      <w:proofErr w:type="spellEnd"/>
-      <w:r>
-        <w:t xml:space="preserve">', </w:t>
+        <w:t>{{</w:t>
       </w:r>
       <w:proofErr w:type="gramStart"/>
       <w:r>
-        <w:t>'porem'</w:t>
+        <w:t>ANALISE</w:t>
       </w:r>
       <w:proofErr w:type="gramEnd"/>
       <w:r>
-        <w:t>, '</w:t>
-      </w:r>
-      <w:proofErr w:type="spellStart"/>
-      <w:r>
-        <w:t>psicologicos</w:t>
-      </w:r>
-      <w:proofErr w:type="spellEnd"/>
-      <w:r>
-        <w:t>', '</w:t>
-      </w:r>
-      <w:proofErr w:type="spellStart"/>
-      <w:r>
-        <w:t>ploblemas</w:t>
-      </w:r>
-      <w:proofErr w:type="spellEnd"/>
-      <w:r>
-        <w:t>', '</w:t>
-      </w:r>
-      <w:proofErr w:type="spellStart"/>
-      <w:r>
-        <w:t>digente</w:t>
-      </w:r>
-      <w:proofErr w:type="spellEnd"/>
-      <w:r>
-        <w:t>'), acentuação ('internet', 'essas'), concordância ('muitas pessoas não conseguem ter o controle sobre a superexposição'), e pontuação inadequada (ausência de vírgulas em enumerações ou após adjuntos adverbiais longos). Além disso, há inadequações no uso de pronomes ('quem' para pessoas, 'que' para o que postamos), comprometendo a clareza e o domínio da norma culta.</w:t>
+        <w:t>_C1}}</w:t>
+      </w:r>
+      <w:r>
+        <w:t>.</w:t>
       </w:r>
     </w:p>
     <w:p>
@@ -1437,7 +1427,28 @@
           <w:b/>
           <w:color w:val="FF0000"/>
         </w:rPr>
-        <w:t>Nota estimada: 160</w:t>
+        <w:t xml:space="preserve">Nota estimada: </w:t>
+      </w:r>
+      <w:r>
+        <w:rPr>
+          <w:b/>
+          <w:color w:val="FF0000"/>
+        </w:rPr>
+        <w:t>{{NOTA_C</w:t>
+      </w:r>
+      <w:r>
+        <w:rPr>
+          <w:b/>
+          <w:color w:val="FF0000"/>
+        </w:rPr>
+        <w:t>2</w:t>
+      </w:r>
+      <w:r>
+        <w:rPr>
+          <w:b/>
+          <w:color w:val="FF0000"/>
+        </w:rPr>
+        <w:t>}}</w:t>
       </w:r>
     </w:p>
     <w:p>
@@ -1445,7 +1456,24 @@
         <w:ind w:left="360"/>
       </w:pPr>
       <w:r>
-        <w:t>Você abordou o tema 'Superexposição nas redes sociais' de forma completa, demonstrando compreensão do problema. A redação está organizada no formato dissertativo-argumentativo, com introdução, desenvolvimento e conclusão. Há menção a um repertório sociocultural ao citar 'estudiosos que afirmam que o ser humano tem a necessidade natural em se conectar com o outro', que é pertinente, mas não é explorado de forma produtiva para aprofundar a argumentação, servindo mais como uma contextualização inicial.</w:t>
+        <w:t>{{</w:t>
+      </w:r>
+      <w:proofErr w:type="gramStart"/>
+      <w:r>
+        <w:t>ANALISE</w:t>
+      </w:r>
+      <w:proofErr w:type="gramEnd"/>
+      <w:r>
+        <w:t>_C</w:t>
+      </w:r>
+      <w:r>
+        <w:t>2</w:t>
+      </w:r>
+      <w:r>
+        <w:t>}}</w:t>
+      </w:r>
+      <w:r>
+        <w:t>.</w:t>
       </w:r>
     </w:p>
     <w:p>
@@ -1483,7 +1511,28 @@
           <w:b/>
           <w:color w:val="FF0000"/>
         </w:rPr>
-        <w:t>Nota estimada: 80</w:t>
+        <w:t xml:space="preserve">Nota estimada: </w:t>
+      </w:r>
+      <w:r>
+        <w:rPr>
+          <w:b/>
+          <w:color w:val="FF0000"/>
+        </w:rPr>
+        <w:t>{{NOTA_C</w:t>
+      </w:r>
+      <w:r>
+        <w:rPr>
+          <w:b/>
+          <w:color w:val="FF0000"/>
+        </w:rPr>
+        <w:t>3</w:t>
+      </w:r>
+      <w:r>
+        <w:rPr>
+          <w:b/>
+          <w:color w:val="FF0000"/>
+        </w:rPr>
+        <w:t>}}</w:t>
       </w:r>
     </w:p>
     <w:p>
@@ -1491,23 +1540,24 @@
         <w:ind w:left="360"/>
       </w:pPr>
       <w:r>
-        <w:t xml:space="preserve">O projeto de texto é identificado, com a tese sobre a necessidade de cuidado na superexposição. Os argumentos giram em torno da busca por conexão e autoafirmação, dos perigos como 'fake </w:t>
-      </w:r>
-      <w:proofErr w:type="spellStart"/>
-      <w:r>
-        <w:t>news</w:t>
-      </w:r>
-      <w:proofErr w:type="spellEnd"/>
-      <w:r>
-        <w:t xml:space="preserve">' e 'problemas </w:t>
-      </w:r>
-      <w:proofErr w:type="spellStart"/>
-      <w:r>
-        <w:t>psicologicos</w:t>
-      </w:r>
-      <w:proofErr w:type="spellEnd"/>
-      <w:r>
-        <w:t>', e da necessidade de consciência. No entanto, o desenvolvimento é superficial, muitas vezes listando problemas sem aprofundar a análise ou apresentar exemplos concretos. As ideias se mantêm no campo da generalidade, sem uma articulação mais elaborada que demonstre uma defesa consistente da tese.</w:t>
+        <w:t>{{</w:t>
+      </w:r>
+      <w:proofErr w:type="gramStart"/>
+      <w:r>
+        <w:t>ANALISE</w:t>
+      </w:r>
+      <w:proofErr w:type="gramEnd"/>
+      <w:r>
+        <w:t>_C</w:t>
+      </w:r>
+      <w:r>
+        <w:t>3</w:t>
+      </w:r>
+      <w:r>
+        <w:t>}}</w:t>
+      </w:r>
+      <w:r>
+        <w:t>.</w:t>
       </w:r>
     </w:p>
     <w:p>
@@ -1545,7 +1595,28 @@
           <w:b/>
           <w:color w:val="FF0000"/>
         </w:rPr>
-        <w:t>Nota estimada: 160</w:t>
+        <w:t xml:space="preserve">Nota estimada: </w:t>
+      </w:r>
+      <w:r>
+        <w:rPr>
+          <w:b/>
+          <w:color w:val="FF0000"/>
+        </w:rPr>
+        <w:t>{{NOTA_C</w:t>
+      </w:r>
+      <w:r>
+        <w:rPr>
+          <w:b/>
+          <w:color w:val="FF0000"/>
+        </w:rPr>
+        <w:t>4</w:t>
+      </w:r>
+      <w:r>
+        <w:rPr>
+          <w:b/>
+          <w:color w:val="FF0000"/>
+        </w:rPr>
+        <w:t>}}</w:t>
       </w:r>
     </w:p>
     <w:p>
@@ -1553,27 +1624,108 @@
         <w:ind w:left="360"/>
       </w:pPr>
       <w:r>
-        <w:t xml:space="preserve">A redação apresenta uma presença frequente de conectivos, tanto </w:t>
-      </w:r>
-      <w:proofErr w:type="spellStart"/>
-      <w:r>
-        <w:t>interparágrafos</w:t>
-      </w:r>
-      <w:proofErr w:type="spellEnd"/>
-      <w:r>
-        <w:t xml:space="preserve"> ('Conforme', 'Incidentalmente', 'Além disso', 'Diante disso', 'Portanto') quanto </w:t>
-      </w:r>
-      <w:proofErr w:type="spellStart"/>
-      <w:r>
-        <w:t>intraparágrafos</w:t>
-      </w:r>
-      <w:proofErr w:type="spellEnd"/>
-      <w:r>
-        <w:t xml:space="preserve"> ('Com o tempo', 'Desta forma', 'Por conseguinte', </w:t>
-      </w:r>
-      <w:r>
-        <w:lastRenderedPageBreak/>
-        <w:t>'Nesse sentido'). O uso desses elementos contribui para a coesão e progressão textual, articulando bem as ideias. Há poucas repetições ou inadequações no uso desses conectivos, o que demonstra um bom controle da competência.</w:t>
+        <w:t>{{</w:t>
+      </w:r>
+      <w:proofErr w:type="gramStart"/>
+      <w:r>
+        <w:t>ANALISE</w:t>
+      </w:r>
+      <w:proofErr w:type="gramEnd"/>
+      <w:r>
+        <w:t>_C</w:t>
+      </w:r>
+      <w:r>
+        <w:t>4</w:t>
+      </w:r>
+      <w:r>
+        <w:t>}}</w:t>
+      </w:r>
+      <w:r>
+        <w:t>.</w:t>
+      </w:r>
+    </w:p>
+    <w:p>
+      <w:r>
+        <w:rPr>
+          <w:color w:val="7030A0"/>
+          <w:sz w:val="24"/>
+          <w:szCs w:val="24"/>
+        </w:rPr>
+        <w:t xml:space="preserve">■ </w:t>
+      </w:r>
+      <w:r>
+        <w:rPr>
+          <w:b/>
+          <w:sz w:val="24"/>
+          <w:szCs w:val="24"/>
+        </w:rPr>
+        <w:t>Competência 5: Proposta de Intervenção</w:t>
+      </w:r>
+    </w:p>
+    <w:p>
+      <w:pPr>
+        <w:numPr>
+          <w:ilvl w:val="0"/>
+          <w:numId w:val="32"/>
+        </w:numPr>
+        <w:spacing w:after="0"/>
+        <w:rPr>
+          <w:b/>
+          <w:color w:val="FF0000"/>
+        </w:rPr>
+      </w:pPr>
+      <w:r>
+        <w:rPr>
+          <w:b/>
+          <w:color w:val="FF0000"/>
+        </w:rPr>
+        <w:t xml:space="preserve">Nota estimada: </w:t>
+      </w:r>
+      <w:r>
+        <w:rPr>
+          <w:b/>
+          <w:color w:val="FF0000"/>
+        </w:rPr>
+        <w:t>{{NOTA_C</w:t>
+      </w:r>
+      <w:r>
+        <w:rPr>
+          <w:b/>
+          <w:color w:val="FF0000"/>
+        </w:rPr>
+        <w:t>5</w:t>
+      </w:r>
+      <w:r>
+        <w:rPr>
+          <w:b/>
+          <w:color w:val="FF0000"/>
+        </w:rPr>
+        <w:t>}}</w:t>
+      </w:r>
+    </w:p>
+    <w:p>
+      <w:pPr>
+        <w:ind w:left="360"/>
+      </w:pPr>
+      <w:r>
+        <w:t>{{</w:t>
+      </w:r>
+      <w:proofErr w:type="gramStart"/>
+      <w:r>
+        <w:t>ANALISE</w:t>
+      </w:r>
+      <w:proofErr w:type="gramEnd"/>
+      <w:r>
+        <w:t>_C</w:t>
+      </w:r>
+      <w:r>
+        <w:t>5</w:t>
+      </w:r>
+      <w:r>
+        <w:t>}}</w:t>
+      </w:r>
+      <w:r>
+        <w:t>.</w:t>
       </w:r>
     </w:p>
     <w:p>
@@ -1593,84 +1745,6 @@
       </w:pPr>
     </w:p>
     <w:p>
-      <w:r>
-        <w:rPr>
-          <w:color w:val="7030A0"/>
-          <w:sz w:val="24"/>
-          <w:szCs w:val="24"/>
-        </w:rPr>
-        <w:t xml:space="preserve">■ </w:t>
-      </w:r>
-      <w:r>
-        <w:rPr>
-          <w:b/>
-          <w:sz w:val="24"/>
-          <w:szCs w:val="24"/>
-        </w:rPr>
-        <w:t>Competência 5: Proposta de Intervenção</w:t>
-      </w:r>
-    </w:p>
-    <w:p>
-      <w:pPr>
-        <w:numPr>
-          <w:ilvl w:val="0"/>
-          <w:numId w:val="32"/>
-        </w:numPr>
-        <w:spacing w:after="0"/>
-        <w:rPr>
-          <w:b/>
-          <w:color w:val="FF0000"/>
-        </w:rPr>
-      </w:pPr>
-      <w:r>
-        <w:rPr>
-          <w:b/>
-          <w:color w:val="FF0000"/>
-        </w:rPr>
-        <w:t>Nota estimada: 80</w:t>
-      </w:r>
-    </w:p>
-    <w:p>
-      <w:pPr>
-        <w:ind w:left="360"/>
-      </w:pPr>
-      <w:r>
-        <w:t xml:space="preserve">A proposta de intervenção sugere que 'o </w:t>
-      </w:r>
-      <w:proofErr w:type="spellStart"/>
-      <w:r>
-        <w:t>gobierno</w:t>
-      </w:r>
-      <w:proofErr w:type="spellEnd"/>
-      <w:r>
-        <w:t xml:space="preserve">' e 'as instituições' devem 'ter de dividir e gerir' o conteúdo, o que representa agentes claros e uma ação (embora genérica). No entanto, faltam o meio/modo pelo qual essas ações seriam realizadas e um detalhamento claro de qualquer um dos elementos. A finalidade ('para que se crie um ambiente seguro para eles e para todos') é mencionada, mas de forma superficial, e a ação 'classificar e </w:t>
-      </w:r>
-      <w:proofErr w:type="spellStart"/>
-      <w:r>
-        <w:t>difudir</w:t>
-      </w:r>
-      <w:proofErr w:type="spellEnd"/>
-      <w:r>
-        <w:t>' é vaga. A falta de concretude nos demais elementos limita a pontuação.</w:t>
-      </w:r>
-    </w:p>
-    <w:p>
-      <w:pPr>
-        <w:pBdr>
-          <w:top w:val="nil"/>
-          <w:left w:val="nil"/>
-          <w:bottom w:val="nil"/>
-          <w:right w:val="nil"/>
-          <w:between w:val="nil"/>
-        </w:pBdr>
-        <w:ind w:left="360"/>
-        <w:rPr>
-          <w:b/>
-          <w:color w:val="FF0000"/>
-        </w:rPr>
-      </w:pPr>
-    </w:p>
-    <w:p>
       <w:pPr>
         <w:pStyle w:val="Ttulo2"/>
       </w:pPr>
@@ -1678,11 +1752,6 @@
       <w:bookmarkEnd w:id="1"/>
       <w:r>
         <w:t>Comentários Gerais</w:t>
-      </w:r>
-    </w:p>
-    <w:p>
-      <w:r>
-        <w:t>A redação aborda o tema proposto de forma pertinente, demonstrando compreensão. Apresenta uma estrutura dissertativo-argumentativa clara, com introdução, desenvolvimento e conclusão, e um bom uso de conectivos que contribuem para a fluidez do texto. No entanto, há fragilidades significativas no domínio da norma culta, com erros de ortografia, acentuação e concordância que prejudicam a clareza. A argumentação é coerente, mas poderia ser aprofundada com repertório sociocultural mais diversificado. A proposta de intervenção, embora presente, carece de maior detalhamento e concretude</w:t>
       </w:r>
     </w:p>
     <w:p>
@@ -1690,26 +1759,16 @@
         <w:tabs>
           <w:tab w:val="left" w:pos="2595"/>
         </w:tabs>
-        <w:rPr>
-          <w:rFonts w:ascii="Arial" w:hAnsi="Arial" w:cs="Arial"/>
-          <w:noProof/>
-          <w:sz w:val="24"/>
-          <w:szCs w:val="24"/>
-          <w:lang w:eastAsia="pt-BR"/>
-        </w:rPr>
-      </w:pPr>
+      </w:pPr>
+      <w:r>
+        <w:t>{{COMENTARIOS}}</w:t>
+      </w:r>
     </w:p>
     <w:p>
       <w:pPr>
         <w:tabs>
           <w:tab w:val="left" w:pos="2595"/>
         </w:tabs>
-        <w:spacing w:after="840"/>
-        <w:rPr>
-          <w:rFonts w:ascii="Bernard MT Condensed" w:hAnsi="Bernard MT Condensed"/>
-          <w:noProof/>
-          <w:lang w:eastAsia="pt-BR"/>
-        </w:rPr>
       </w:pPr>
     </w:p>
     <w:p>
@@ -1717,12 +1776,24 @@
         <w:tabs>
           <w:tab w:val="left" w:pos="2595"/>
         </w:tabs>
-        <w:spacing w:after="840"/>
-        <w:rPr>
-          <w:rFonts w:ascii="Bernard MT Condensed" w:hAnsi="Bernard MT Condensed"/>
-          <w:noProof/>
-          <w:lang w:eastAsia="pt-BR"/>
-        </w:rPr>
+      </w:pPr>
+    </w:p>
+    <w:p>
+      <w:pPr>
+        <w:tabs>
+          <w:tab w:val="left" w:pos="2595"/>
+        </w:tabs>
+      </w:pPr>
+      <w:r>
+        <w:lastRenderedPageBreak/>
+        <w:t>{{ALERTA_ORIGINALIDADE}}</w:t>
+      </w:r>
+    </w:p>
+    <w:p>
+      <w:pPr>
+        <w:tabs>
+          <w:tab w:val="left" w:pos="2595"/>
+        </w:tabs>
       </w:pPr>
     </w:p>
     <w:tbl>
@@ -1732,12 +1803,12 @@
         <w:tblLook w:val="04A0" w:firstRow="1" w:lastRow="0" w:firstColumn="1" w:lastColumn="0" w:noHBand="0" w:noVBand="1"/>
       </w:tblPr>
       <w:tblGrid>
-        <w:gridCol w:w="1823"/>
-        <w:gridCol w:w="1823"/>
-        <w:gridCol w:w="1822"/>
-        <w:gridCol w:w="1822"/>
-        <w:gridCol w:w="1822"/>
-        <w:gridCol w:w="1702"/>
+        <w:gridCol w:w="1740"/>
+        <w:gridCol w:w="1741"/>
+        <w:gridCol w:w="1741"/>
+        <w:gridCol w:w="1741"/>
+        <w:gridCol w:w="1741"/>
+        <w:gridCol w:w="2110"/>
       </w:tblGrid>
       <w:tr>
         <w:trPr>
@@ -1745,7 +1816,7 @@
         </w:trPr>
         <w:tc>
           <w:tcPr>
-            <w:tcW w:w="1823" w:type="dxa"/>
+            <w:tcW w:w="1740" w:type="dxa"/>
           </w:tcPr>
           <w:p>
             <w:pPr>
@@ -1794,36 +1865,50 @@
           </w:p>
           <w:p>
             <w:pPr>
-              <w:tabs>
-                <w:tab w:val="left" w:pos="2595"/>
-              </w:tabs>
-              <w:spacing w:after="0" w:line="240" w:lineRule="auto"/>
-              <w:jc w:val="center"/>
+              <w:pBdr>
+                <w:top w:val="nil"/>
+                <w:left w:val="nil"/>
+                <w:bottom w:val="nil"/>
+                <w:right w:val="nil"/>
+                <w:between w:val="nil"/>
+              </w:pBdr>
               <w:rPr>
-                <w:rFonts w:ascii="Arial" w:hAnsi="Arial" w:cs="Arial"/>
                 <w:b/>
-                <w:noProof/>
-                <w:sz w:val="20"/>
-                <w:szCs w:val="20"/>
-                <w:lang w:eastAsia="pt-BR"/>
+                <w:bCs/>
+                <w:color w:val="000000"/>
               </w:rPr>
             </w:pPr>
             <w:r>
+              <w:t xml:space="preserve"> </w:t>
+            </w:r>
+            <w:r>
               <w:rPr>
-                <w:rFonts w:ascii="Arial" w:hAnsi="Arial" w:cs="Arial"/>
                 <w:b/>
-                <w:noProof/>
-                <w:sz w:val="20"/>
-                <w:szCs w:val="20"/>
-                <w:lang w:eastAsia="pt-BR"/>
+                <w:bCs/>
               </w:rPr>
-              <w:t>80</w:t>
+              <w:t>{{</w:t>
+            </w:r>
+            <w:proofErr w:type="gramStart"/>
+            <w:r>
+              <w:rPr>
+                <w:b/>
+                <w:bCs/>
+              </w:rPr>
+              <w:t>ANALISE</w:t>
+            </w:r>
+            <w:proofErr w:type="gramEnd"/>
+            <w:r>
+              <w:rPr>
+                <w:b/>
+                <w:bCs/>
+              </w:rPr>
+              <w:t>_C1}}</w:t>
             </w:r>
           </w:p>
         </w:tc>
         <w:tc>
           <w:tcPr>
-            <w:tcW w:w="1823" w:type="dxa"/>
+            <w:tcW w:w="1741" w:type="dxa"/>
           </w:tcPr>
           <w:p>
             <w:pPr>
@@ -1850,8 +1935,102 @@
                 <w:szCs w:val="20"/>
                 <w:lang w:eastAsia="pt-BR"/>
               </w:rPr>
-              <w:t>Competência</w:t>
+              <w:t>Competência 2</w:t>
             </w:r>
+          </w:p>
+          <w:p>
+            <w:pPr>
+              <w:tabs>
+                <w:tab w:val="left" w:pos="2595"/>
+              </w:tabs>
+              <w:spacing w:after="0" w:line="240" w:lineRule="auto"/>
+              <w:jc w:val="center"/>
+              <w:rPr>
+                <w:rFonts w:ascii="Arial" w:hAnsi="Arial" w:cs="Arial"/>
+                <w:b/>
+                <w:noProof/>
+                <w:sz w:val="20"/>
+                <w:szCs w:val="20"/>
+                <w:lang w:eastAsia="pt-BR"/>
+              </w:rPr>
+            </w:pPr>
+          </w:p>
+          <w:p>
+            <w:pPr>
+              <w:tabs>
+                <w:tab w:val="left" w:pos="2595"/>
+              </w:tabs>
+              <w:spacing w:after="0" w:line="240" w:lineRule="auto"/>
+              <w:jc w:val="center"/>
+              <w:rPr>
+                <w:rFonts w:ascii="Arial" w:hAnsi="Arial" w:cs="Arial"/>
+                <w:b/>
+                <w:bCs/>
+                <w:noProof/>
+                <w:sz w:val="20"/>
+                <w:szCs w:val="20"/>
+                <w:lang w:eastAsia="pt-BR"/>
+              </w:rPr>
+            </w:pPr>
+            <w:r>
+              <w:rPr>
+                <w:b/>
+                <w:bCs/>
+              </w:rPr>
+              <w:t>{{</w:t>
+            </w:r>
+            <w:proofErr w:type="gramStart"/>
+            <w:r>
+              <w:rPr>
+                <w:b/>
+                <w:bCs/>
+              </w:rPr>
+              <w:t>ANALISE</w:t>
+            </w:r>
+            <w:proofErr w:type="gramEnd"/>
+            <w:r>
+              <w:rPr>
+                <w:b/>
+                <w:bCs/>
+              </w:rPr>
+              <w:t>_C</w:t>
+            </w:r>
+            <w:r>
+              <w:rPr>
+                <w:b/>
+                <w:bCs/>
+              </w:rPr>
+              <w:t>2</w:t>
+            </w:r>
+            <w:r>
+              <w:rPr>
+                <w:b/>
+                <w:bCs/>
+              </w:rPr>
+              <w:t>}}</w:t>
+            </w:r>
+          </w:p>
+        </w:tc>
+        <w:tc>
+          <w:tcPr>
+            <w:tcW w:w="1741" w:type="dxa"/>
+          </w:tcPr>
+          <w:p>
+            <w:pPr>
+              <w:tabs>
+                <w:tab w:val="left" w:pos="2595"/>
+              </w:tabs>
+              <w:spacing w:after="0" w:line="240" w:lineRule="auto"/>
+              <w:jc w:val="center"/>
+              <w:rPr>
+                <w:rFonts w:ascii="Arial" w:hAnsi="Arial" w:cs="Arial"/>
+                <w:b/>
+                <w:noProof/>
+                <w:sz w:val="20"/>
+                <w:szCs w:val="20"/>
+                <w:lang w:eastAsia="pt-BR"/>
+              </w:rPr>
+            </w:pPr>
             <w:r>
               <w:rPr>
                 <w:rFonts w:ascii="Arial" w:hAnsi="Arial" w:cs="Arial"/>
@@ -1861,7 +2040,7 @@
                 <w:szCs w:val="20"/>
                 <w:lang w:eastAsia="pt-BR"/>
               </w:rPr>
-              <w:t xml:space="preserve"> 2</w:t>
+              <w:t>Competência 3.</w:t>
             </w:r>
           </w:p>
           <w:p>
@@ -1899,20 +2078,46 @@
             </w:pPr>
             <w:r>
               <w:rPr>
-                <w:rFonts w:ascii="Arial" w:hAnsi="Arial" w:cs="Arial"/>
                 <w:b/>
-                <w:noProof/>
-                <w:sz w:val="20"/>
-                <w:szCs w:val="20"/>
-                <w:lang w:eastAsia="pt-BR"/>
+                <w:bCs/>
               </w:rPr>
-              <w:t>160</w:t>
+              <w:t>{{</w:t>
+            </w:r>
+            <w:proofErr w:type="gramStart"/>
+            <w:r>
+              <w:rPr>
+                <w:b/>
+                <w:bCs/>
+              </w:rPr>
+              <w:t>ANALISE</w:t>
+            </w:r>
+            <w:proofErr w:type="gramEnd"/>
+            <w:r>
+              <w:rPr>
+                <w:b/>
+                <w:bCs/>
+              </w:rPr>
+              <w:t>_C</w:t>
+            </w:r>
+            <w:r>
+              <w:rPr>
+                <w:b/>
+                <w:bCs/>
+              </w:rPr>
+              <w:t>3</w:t>
+            </w:r>
+            <w:r>
+              <w:rPr>
+                <w:b/>
+                <w:bCs/>
+              </w:rPr>
+              <w:t>}}</w:t>
             </w:r>
           </w:p>
         </w:tc>
         <w:tc>
           <w:tcPr>
-            <w:tcW w:w="1822" w:type="dxa"/>
+            <w:tcW w:w="1741" w:type="dxa"/>
           </w:tcPr>
           <w:p>
             <w:pPr>
@@ -1939,18 +2144,7 @@
                 <w:szCs w:val="20"/>
                 <w:lang w:eastAsia="pt-BR"/>
               </w:rPr>
-              <w:t>Competência</w:t>
-            </w:r>
-            <w:r>
-              <w:rPr>
-                <w:rFonts w:ascii="Arial" w:hAnsi="Arial" w:cs="Arial"/>
-                <w:b/>
-                <w:noProof/>
-                <w:sz w:val="20"/>
-                <w:szCs w:val="20"/>
-                <w:lang w:eastAsia="pt-BR"/>
-              </w:rPr>
-              <w:t xml:space="preserve"> 3.</w:t>
+              <w:t>Competência 4</w:t>
             </w:r>
           </w:p>
           <w:p>
@@ -1988,20 +2182,46 @@
             </w:pPr>
             <w:r>
               <w:rPr>
-                <w:rFonts w:ascii="Arial" w:hAnsi="Arial" w:cs="Arial"/>
                 <w:b/>
-                <w:noProof/>
-                <w:sz w:val="20"/>
-                <w:szCs w:val="20"/>
-                <w:lang w:eastAsia="pt-BR"/>
+                <w:bCs/>
               </w:rPr>
-              <w:t>80</w:t>
+              <w:t>{{</w:t>
+            </w:r>
+            <w:proofErr w:type="gramStart"/>
+            <w:r>
+              <w:rPr>
+                <w:b/>
+                <w:bCs/>
+              </w:rPr>
+              <w:t>ANALISE</w:t>
+            </w:r>
+            <w:proofErr w:type="gramEnd"/>
+            <w:r>
+              <w:rPr>
+                <w:b/>
+                <w:bCs/>
+              </w:rPr>
+              <w:t>_C</w:t>
+            </w:r>
+            <w:r>
+              <w:rPr>
+                <w:b/>
+                <w:bCs/>
+              </w:rPr>
+              <w:t>4</w:t>
+            </w:r>
+            <w:r>
+              <w:rPr>
+                <w:b/>
+                <w:bCs/>
+              </w:rPr>
+              <w:t>}}</w:t>
             </w:r>
           </w:p>
         </w:tc>
         <w:tc>
           <w:tcPr>
-            <w:tcW w:w="1822" w:type="dxa"/>
+            <w:tcW w:w="1741" w:type="dxa"/>
           </w:tcPr>
           <w:p>
             <w:pPr>
@@ -2028,18 +2248,7 @@
                 <w:szCs w:val="20"/>
                 <w:lang w:eastAsia="pt-BR"/>
               </w:rPr>
-              <w:t>Competência</w:t>
-            </w:r>
-            <w:r>
-              <w:rPr>
-                <w:rFonts w:ascii="Arial" w:hAnsi="Arial" w:cs="Arial"/>
-                <w:b/>
-                <w:noProof/>
-                <w:sz w:val="20"/>
-                <w:szCs w:val="20"/>
-                <w:lang w:eastAsia="pt-BR"/>
-              </w:rPr>
-              <w:t xml:space="preserve"> 4</w:t>
+              <w:t>Competência 5</w:t>
             </w:r>
           </w:p>
           <w:p>
@@ -2077,109 +2286,46 @@
             </w:pPr>
             <w:r>
               <w:rPr>
-                <w:rFonts w:ascii="Arial" w:hAnsi="Arial" w:cs="Arial"/>
                 <w:b/>
-                <w:noProof/>
-                <w:sz w:val="20"/>
-                <w:szCs w:val="20"/>
-                <w:lang w:eastAsia="pt-BR"/>
+                <w:bCs/>
               </w:rPr>
-              <w:t>160</w:t>
+              <w:t>{{</w:t>
+            </w:r>
+            <w:proofErr w:type="gramStart"/>
+            <w:r>
+              <w:rPr>
+                <w:b/>
+                <w:bCs/>
+              </w:rPr>
+              <w:t>ANALISE</w:t>
+            </w:r>
+            <w:proofErr w:type="gramEnd"/>
+            <w:r>
+              <w:rPr>
+                <w:b/>
+                <w:bCs/>
+              </w:rPr>
+              <w:t>_C</w:t>
+            </w:r>
+            <w:r>
+              <w:rPr>
+                <w:b/>
+                <w:bCs/>
+              </w:rPr>
+              <w:t>5</w:t>
+            </w:r>
+            <w:r>
+              <w:rPr>
+                <w:b/>
+                <w:bCs/>
+              </w:rPr>
+              <w:t>}}</w:t>
             </w:r>
           </w:p>
         </w:tc>
         <w:tc>
           <w:tcPr>
-            <w:tcW w:w="1822" w:type="dxa"/>
-          </w:tcPr>
-          <w:p>
-            <w:pPr>
-              <w:tabs>
-                <w:tab w:val="left" w:pos="2595"/>
-              </w:tabs>
-              <w:spacing w:after="0" w:line="240" w:lineRule="auto"/>
-              <w:jc w:val="center"/>
-              <w:rPr>
-                <w:rFonts w:ascii="Arial" w:hAnsi="Arial" w:cs="Arial"/>
-                <w:b/>
-                <w:noProof/>
-                <w:sz w:val="20"/>
-                <w:szCs w:val="20"/>
-                <w:lang w:eastAsia="pt-BR"/>
-              </w:rPr>
-            </w:pPr>
-            <w:r>
-              <w:rPr>
-                <w:rFonts w:ascii="Arial" w:hAnsi="Arial" w:cs="Arial"/>
-                <w:b/>
-                <w:noProof/>
-                <w:sz w:val="20"/>
-                <w:szCs w:val="20"/>
-                <w:lang w:eastAsia="pt-BR"/>
-              </w:rPr>
-              <w:t>Competência</w:t>
-            </w:r>
-            <w:r>
-              <w:rPr>
-                <w:rFonts w:ascii="Arial" w:hAnsi="Arial" w:cs="Arial"/>
-                <w:b/>
-                <w:noProof/>
-                <w:sz w:val="20"/>
-                <w:szCs w:val="20"/>
-                <w:lang w:eastAsia="pt-BR"/>
-              </w:rPr>
-              <w:t xml:space="preserve"> 5</w:t>
-            </w:r>
-          </w:p>
-          <w:p>
-            <w:pPr>
-              <w:tabs>
-                <w:tab w:val="left" w:pos="2595"/>
-              </w:tabs>
-              <w:spacing w:after="0" w:line="240" w:lineRule="auto"/>
-              <w:jc w:val="center"/>
-              <w:rPr>
-                <w:rFonts w:ascii="Arial" w:hAnsi="Arial" w:cs="Arial"/>
-                <w:b/>
-                <w:noProof/>
-                <w:sz w:val="20"/>
-                <w:szCs w:val="20"/>
-                <w:lang w:eastAsia="pt-BR"/>
-              </w:rPr>
-            </w:pPr>
-          </w:p>
-          <w:p>
-            <w:pPr>
-              <w:tabs>
-                <w:tab w:val="left" w:pos="2595"/>
-              </w:tabs>
-              <w:spacing w:after="0" w:line="240" w:lineRule="auto"/>
-              <w:jc w:val="center"/>
-              <w:rPr>
-                <w:rFonts w:ascii="Arial" w:hAnsi="Arial" w:cs="Arial"/>
-                <w:b/>
-                <w:noProof/>
-                <w:sz w:val="20"/>
-                <w:szCs w:val="20"/>
-                <w:lang w:eastAsia="pt-BR"/>
-              </w:rPr>
-            </w:pPr>
-            <w:r>
-              <w:rPr>
-                <w:rFonts w:ascii="Arial" w:hAnsi="Arial" w:cs="Arial"/>
-                <w:b/>
-                <w:noProof/>
-                <w:sz w:val="20"/>
-                <w:szCs w:val="20"/>
-                <w:lang w:eastAsia="pt-BR"/>
-              </w:rPr>
-              <w:t>80</w:t>
-            </w:r>
-          </w:p>
-        </w:tc>
-        <w:tc>
-          <w:tcPr>
-            <w:tcW w:w="1702" w:type="dxa"/>
+            <w:tcW w:w="2110" w:type="dxa"/>
           </w:tcPr>
           <w:p>
             <w:pPr>
@@ -2251,7 +2397,7 @@
                 <w:szCs w:val="24"/>
                 <w:lang w:eastAsia="pt-BR"/>
               </w:rPr>
-              <w:t>560</w:t>
+              <w:t>{{NOTA_FINAL}}</w:t>
             </w:r>
           </w:p>
         </w:tc>
@@ -5880,7 +6026,7 @@
   <w:style w:type="paragraph" w:default="1" w:styleId="Normal">
     <w:name w:val="Normal"/>
     <w:qFormat/>
-    <w:rsid w:val="000A3360"/>
+    <w:rsid w:val="00645788"/>
     <w:pPr>
       <w:spacing w:after="200" w:line="276" w:lineRule="auto"/>
     </w:pPr>
@@ -5957,7 +6103,6 @@
   <w:style w:type="character" w:default="1" w:styleId="Fontepargpadro">
     <w:name w:val="Default Paragraph Font"/>
     <w:uiPriority w:val="1"/>
-    <w:semiHidden/>
     <w:unhideWhenUsed/>
   </w:style>
   <w:style w:type="table" w:default="1" w:styleId="Tabelanormal">

</xml_diff>

<commit_message>
feat: Add test scripts and refactor report generation
- Implemented a hybrid approach for DOCX placeholder replacement, combining paragraph-based logic with an XPath-based method to handle text boxes.

- Added a test runner script (run_single_test.py) to automate the end-to-end testing of the document generation.

- Added a debug script (debug_template.py) to analyze the internal structure of DOCX files.

- Updated .gitignore to exclude the tmp/ directory.
</commit_message>
<xml_diff>
--- a/assets/template.docx
+++ b/assets/template.docx
@@ -1385,9 +1385,6 @@
       <w:r>
         <w:t>_C1}}</w:t>
       </w:r>
-      <w:r>
-        <w:t>.</w:t>
-      </w:r>
     </w:p>
     <w:p>
       <w:pPr>
@@ -1472,9 +1469,6 @@
       <w:r>
         <w:t>}}</w:t>
       </w:r>
-      <w:r>
-        <w:t>.</w:t>
-      </w:r>
     </w:p>
     <w:p>
       <w:r>
@@ -1556,9 +1550,6 @@
       <w:r>
         <w:t>}}</w:t>
       </w:r>
-      <w:r>
-        <w:t>.</w:t>
-      </w:r>
     </w:p>
     <w:p>
       <w:r>
@@ -1632,16 +1623,7 @@
       </w:r>
       <w:proofErr w:type="gramEnd"/>
       <w:r>
-        <w:t>_C</w:t>
-      </w:r>
-      <w:r>
-        <w:t>4</w:t>
-      </w:r>
-      <w:r>
-        <w:t>}}</w:t>
-      </w:r>
-      <w:r>
-        <w:t>.</w:t>
+        <w:t>_C4}}</w:t>
       </w:r>
     </w:p>
     <w:p>
@@ -1716,16 +1698,7 @@
       </w:r>
       <w:proofErr w:type="gramEnd"/>
       <w:r>
-        <w:t>_C</w:t>
-      </w:r>
-      <w:r>
-        <w:t>5</w:t>
-      </w:r>
-      <w:r>
-        <w:t>}}</w:t>
-      </w:r>
-      <w:r>
-        <w:t>.</w:t>
+        <w:t>_C5}}</w:t>
       </w:r>
     </w:p>
     <w:p>

</xml_diff>